<commit_message>
started test case rework
</commit_message>
<xml_diff>
--- a/docs/Test cases.docx
+++ b/docs/Test cases.docx
@@ -1,6 +1,6 @@
 
 <file path=word/document.xml><?xml version="1.0" encoding="utf-8"?>
-<w:document xmlns:wpc="http://schemas.microsoft.com/office/word/2010/wordprocessingCanvas" xmlns:cx="http://schemas.microsoft.com/office/drawing/2014/chartex" xmlns:cx1="http://schemas.microsoft.com/office/drawing/2015/9/8/chartex" xmlns:mc="http://schemas.openxmlformats.org/markup-compatibility/2006" xmlns:o="urn:schemas-microsoft-com:office:office" xmlns:r="http://schemas.openxmlformats.org/officeDocument/2006/relationships" xmlns:m="http://schemas.openxmlformats.org/officeDocument/2006/math" xmlns:v="urn:schemas-microsoft-com:vml" xmlns:wp14="http://schemas.microsoft.com/office/word/2010/wordprocessingDrawing" xmlns:wp="http://schemas.openxmlformats.org/drawingml/2006/wordprocessingDrawing" xmlns:w10="urn:schemas-microsoft-com:office:word" xmlns:w="http://schemas.openxmlformats.org/wordprocessingml/2006/main" xmlns:w14="http://schemas.microsoft.com/office/word/2010/wordml" xmlns:w15="http://schemas.microsoft.com/office/word/2012/wordml" xmlns:w16se="http://schemas.microsoft.com/office/word/2015/wordml/symex" xmlns:wpg="http://schemas.microsoft.com/office/word/2010/wordprocessingGroup" xmlns:wpi="http://schemas.microsoft.com/office/word/2010/wordprocessingInk" xmlns:wne="http://schemas.microsoft.com/office/word/2006/wordml" xmlns:wps="http://schemas.microsoft.com/office/word/2010/wordprocessingShape" mc:Ignorable="w14 w15 w16se wp14">
+<w:document xmlns:wpc="http://schemas.microsoft.com/office/word/2010/wordprocessingCanvas" xmlns:cx="http://schemas.microsoft.com/office/drawing/2014/chartex" xmlns:cx1="http://schemas.microsoft.com/office/drawing/2015/9/8/chartex" xmlns:cx2="http://schemas.microsoft.com/office/drawing/2015/10/21/chartex" xmlns:cx3="http://schemas.microsoft.com/office/drawing/2016/5/9/chartex" xmlns:cx4="http://schemas.microsoft.com/office/drawing/2016/5/10/chartex" xmlns:cx5="http://schemas.microsoft.com/office/drawing/2016/5/11/chartex" xmlns:cx6="http://schemas.microsoft.com/office/drawing/2016/5/12/chartex" xmlns:cx7="http://schemas.microsoft.com/office/drawing/2016/5/13/chartex" xmlns:cx8="http://schemas.microsoft.com/office/drawing/2016/5/14/chartex" xmlns:mc="http://schemas.openxmlformats.org/markup-compatibility/2006" xmlns:aink="http://schemas.microsoft.com/office/drawing/2016/ink" xmlns:am3d="http://schemas.microsoft.com/office/drawing/2017/model3d" xmlns:o="urn:schemas-microsoft-com:office:office" xmlns:r="http://schemas.openxmlformats.org/officeDocument/2006/relationships" xmlns:m="http://schemas.openxmlformats.org/officeDocument/2006/math" xmlns:v="urn:schemas-microsoft-com:vml" xmlns:wp14="http://schemas.microsoft.com/office/word/2010/wordprocessingDrawing" xmlns:wp="http://schemas.openxmlformats.org/drawingml/2006/wordprocessingDrawing" xmlns:w10="urn:schemas-microsoft-com:office:word" xmlns:w="http://schemas.openxmlformats.org/wordprocessingml/2006/main" xmlns:w14="http://schemas.microsoft.com/office/word/2010/wordml" xmlns:w15="http://schemas.microsoft.com/office/word/2012/wordml" xmlns:w16cid="http://schemas.microsoft.com/office/word/2016/wordml/cid" xmlns:w16se="http://schemas.microsoft.com/office/word/2015/wordml/symex" xmlns:wpg="http://schemas.microsoft.com/office/word/2010/wordprocessingGroup" xmlns:wpi="http://schemas.microsoft.com/office/word/2010/wordprocessingInk" xmlns:wne="http://schemas.microsoft.com/office/word/2006/wordml" xmlns:wps="http://schemas.microsoft.com/office/word/2010/wordprocessingShape" mc:Ignorable="w14 w15 w16se w16cid wp14">
   <w:body>
     <w:p>
       <w:pPr>
@@ -263,7 +263,7 @@
           <w:noProof/>
           <w:lang w:val="nl-NL"/>
         </w:rPr>
-        <w:t>31-5-2018</w:t>
+        <w:t>5-6-2018</w:t>
       </w:r>
       <w:r>
         <w:rPr>
@@ -288,6 +288,10 @@
     <w:sdt>
       <w:sdtPr>
         <w:rPr>
+          <w:rFonts w:asciiTheme="minorHAnsi" w:eastAsiaTheme="minorHAnsi" w:hAnsiTheme="minorHAnsi" w:cstheme="minorBidi"/>
+          <w:color w:val="auto"/>
+          <w:sz w:val="22"/>
+          <w:szCs w:val="22"/>
           <w:lang w:val="nl-NL"/>
         </w:rPr>
         <w:id w:val="1315455035"/>
@@ -298,12 +302,8 @@
       </w:sdtPr>
       <w:sdtEndPr>
         <w:rPr>
-          <w:rFonts w:asciiTheme="minorHAnsi" w:eastAsiaTheme="minorHAnsi" w:hAnsiTheme="minorHAnsi" w:cstheme="minorBidi"/>
           <w:b/>
           <w:bCs/>
-          <w:color w:val="auto"/>
-          <w:sz w:val="22"/>
-          <w:szCs w:val="22"/>
         </w:rPr>
       </w:sdtEndPr>
       <w:sdtContent>
@@ -489,8 +489,6 @@
         </w:rPr>
         <w:br w:type="page"/>
       </w:r>
-      <w:bookmarkStart w:id="0" w:name="_GoBack"/>
-      <w:bookmarkEnd w:id="0"/>
     </w:p>
     <w:p>
       <w:pPr>
@@ -499,7 +497,7 @@
           <w:lang w:val="nl-NL"/>
         </w:rPr>
       </w:pPr>
-      <w:bookmarkStart w:id="1" w:name="_Toc515565287"/>
+      <w:bookmarkStart w:id="0" w:name="_Toc515565287"/>
       <w:r>
         <w:rPr>
           <w:lang w:val="nl-NL"/>
@@ -513,7 +511,7 @@
         </w:rPr>
         <w:t>s overzicht</w:t>
       </w:r>
-      <w:bookmarkEnd w:id="1"/>
+      <w:bookmarkEnd w:id="0"/>
     </w:p>
     <w:tbl>
       <w:tblPr>
@@ -604,12 +602,6 @@
               </w:rPr>
               <w:t>Invoer</w:t>
             </w:r>
-            <w:r>
-              <w:rPr>
-                <w:lang w:val="nl-NL"/>
-              </w:rPr>
-              <w:t>/Situatie</w:t>
-            </w:r>
           </w:p>
         </w:tc>
         <w:tc>
@@ -703,15 +695,125 @@
             <w:pPr>
               <w:cnfStyle w:val="000000100000" w:firstRow="0" w:lastRow="0" w:firstColumn="0" w:lastColumn="0" w:oddVBand="0" w:evenVBand="0" w:oddHBand="1" w:evenHBand="0" w:firstRowFirstColumn="0" w:firstRowLastColumn="0" w:lastRowFirstColumn="0" w:lastRowLastColumn="0"/>
               <w:rPr>
-                <w:lang w:val="nl-NL"/>
-              </w:rPr>
-            </w:pPr>
-            <w:r>
-              <w:rPr>
-                <w:lang w:val="nl-NL"/>
-              </w:rPr>
-              <w:t xml:space="preserve">Een “ontworpen pagina” middels de configurator op de website. </w:t>
-            </w:r>
+                <w:lang w:val="en-GB"/>
+              </w:rPr>
+            </w:pPr>
+            <w:r>
+              <w:rPr>
+                <w:lang w:val="en-GB"/>
+              </w:rPr>
+              <w:t>Name</w:t>
+            </w:r>
+            <w:r>
+              <w:rPr>
+                <w:lang w:val="en-GB"/>
+              </w:rPr>
+              <w:t xml:space="preserve"> = “</w:t>
+            </w:r>
+            <w:r>
+              <w:rPr>
+                <w:lang w:val="en-GB"/>
+              </w:rPr>
+              <w:t>Name</w:t>
+            </w:r>
+            <w:r>
+              <w:rPr>
+                <w:lang w:val="en-GB"/>
+              </w:rPr>
+              <w:t xml:space="preserve">”; </w:t>
+            </w:r>
+          </w:p>
+          <w:p>
+            <w:pPr>
+              <w:cnfStyle w:val="000000100000" w:firstRow="0" w:lastRow="0" w:firstColumn="0" w:lastColumn="0" w:oddVBand="0" w:evenVBand="0" w:oddHBand="1" w:evenHBand="0" w:firstRowFirstColumn="0" w:firstRowLastColumn="0" w:lastRowFirstColumn="0" w:lastRowLastColumn="0"/>
+              <w:rPr>
+                <w:lang w:val="en-GB"/>
+              </w:rPr>
+            </w:pPr>
+            <w:proofErr w:type="spellStart"/>
+            <w:r>
+              <w:rPr>
+                <w:lang w:val="en-GB"/>
+              </w:rPr>
+              <w:t>Url</w:t>
+            </w:r>
+            <w:proofErr w:type="spellEnd"/>
+            <w:r>
+              <w:rPr>
+                <w:lang w:val="en-GB"/>
+              </w:rPr>
+              <w:t xml:space="preserve"> = “</w:t>
+            </w:r>
+            <w:proofErr w:type="spellStart"/>
+            <w:r>
+              <w:rPr>
+                <w:lang w:val="en-GB"/>
+              </w:rPr>
+              <w:t>Url</w:t>
+            </w:r>
+            <w:proofErr w:type="spellEnd"/>
+            <w:r>
+              <w:rPr>
+                <w:lang w:val="en-GB"/>
+              </w:rPr>
+              <w:t>”;</w:t>
+            </w:r>
+          </w:p>
+          <w:p>
+            <w:pPr>
+              <w:cnfStyle w:val="000000100000" w:firstRow="0" w:lastRow="0" w:firstColumn="0" w:lastColumn="0" w:oddVBand="0" w:evenVBand="0" w:oddHBand="1" w:evenHBand="0" w:firstRowFirstColumn="0" w:firstRowLastColumn="0" w:lastRowFirstColumn="0" w:lastRowLastColumn="0"/>
+              <w:rPr>
+                <w:lang w:val="en-GB"/>
+              </w:rPr>
+            </w:pPr>
+            <w:proofErr w:type="spellStart"/>
+            <w:r>
+              <w:rPr>
+                <w:lang w:val="en-GB"/>
+              </w:rPr>
+              <w:t>Auth</w:t>
+            </w:r>
+            <w:proofErr w:type="spellEnd"/>
+            <w:r>
+              <w:rPr>
+                <w:lang w:val="en-GB"/>
+              </w:rPr>
+              <w:t xml:space="preserve"> = “NO”</w:t>
+            </w:r>
+            <w:r>
+              <w:rPr>
+                <w:lang w:val="en-GB"/>
+              </w:rPr>
+              <w:t>;</w:t>
+            </w:r>
+          </w:p>
+          <w:p>
+            <w:pPr>
+              <w:cnfStyle w:val="000000100000" w:firstRow="0" w:lastRow="0" w:firstColumn="0" w:lastColumn="0" w:oddVBand="0" w:evenVBand="0" w:oddHBand="1" w:evenHBand="0" w:firstRowFirstColumn="0" w:firstRowLastColumn="0" w:lastRowFirstColumn="0" w:lastRowLastColumn="0"/>
+              <w:rPr>
+                <w:lang w:val="en-GB"/>
+              </w:rPr>
+            </w:pPr>
+            <w:r>
+              <w:rPr>
+                <w:lang w:val="en-GB"/>
+              </w:rPr>
+              <w:t>Type = “GET</w:t>
+            </w:r>
+            <w:proofErr w:type="gramStart"/>
+            <w:r>
+              <w:rPr>
+                <w:lang w:val="en-GB"/>
+              </w:rPr>
+              <w:t xml:space="preserve">”;  </w:t>
+            </w:r>
+            <w:r>
+              <w:rPr>
+                <w:lang w:val="en-GB"/>
+              </w:rPr>
+              <w:t xml:space="preserve"> </w:t>
+            </w:r>
+            <w:proofErr w:type="gramEnd"/>
           </w:p>
         </w:tc>
         <w:tc>
@@ -730,11 +832,19 @@
                 <w:lang w:val="nl-NL"/>
               </w:rPr>
             </w:pPr>
-            <w:r>
-              <w:rPr>
-                <w:lang w:val="nl-NL"/>
-              </w:rPr>
-              <w:t>Inhoud van een pagina wordt op dynamische wijze aangemaakt.</w:t>
+            <w:proofErr w:type="gramStart"/>
+            <w:r>
+              <w:rPr>
+                <w:lang w:val="nl-NL"/>
+              </w:rPr>
+              <w:t>GET call</w:t>
+            </w:r>
+            <w:proofErr w:type="gramEnd"/>
+            <w:r>
+              <w:rPr>
+                <w:lang w:val="nl-NL"/>
+              </w:rPr>
+              <w:t xml:space="preserve"> toegevoegd door beheerder</w:t>
             </w:r>
           </w:p>
         </w:tc>
@@ -807,13 +917,7 @@
               <w:rPr>
                 <w:lang w:val="nl-NL"/>
               </w:rPr>
-              <w:t>Meerdere pagina’s ontwerpen en deze onthouden</w:t>
-            </w:r>
-            <w:r>
-              <w:rPr>
-                <w:lang w:val="nl-NL"/>
-              </w:rPr>
-              <w:t>.</w:t>
+              <w:t>Name = “</w:t>
             </w:r>
           </w:p>
         </w:tc>
@@ -832,12 +936,14 @@
                 <w:lang w:val="nl-NL"/>
               </w:rPr>
             </w:pPr>
+            <w:bookmarkStart w:id="1" w:name="_GoBack"/>
             <w:r>
               <w:rPr>
                 <w:lang w:val="nl-NL"/>
               </w:rPr>
               <w:t>De pagina lay-outs die zijn aangemaakt worden opgeslagen en kunnen individueel geactiveerd worden.</w:t>
             </w:r>
+            <w:bookmarkEnd w:id="1"/>
           </w:p>
         </w:tc>
       </w:tr>
@@ -2330,7 +2436,21 @@
               <w:rPr>
                 <w:lang w:val="nl-NL"/>
               </w:rPr>
-              <w:t>De gebruiker drukt op het downloaden van een pdf handleiding in de “about” sectie.</w:t>
+              <w:t xml:space="preserve">De gebruiker drukt op het downloaden van een </w:t>
+            </w:r>
+            <w:proofErr w:type="gramStart"/>
+            <w:r>
+              <w:rPr>
+                <w:lang w:val="nl-NL"/>
+              </w:rPr>
+              <w:t>pdf handleiding</w:t>
+            </w:r>
+            <w:proofErr w:type="gramEnd"/>
+            <w:r>
+              <w:rPr>
+                <w:lang w:val="nl-NL"/>
+              </w:rPr>
+              <w:t xml:space="preserve"> in de “about” sectie.</w:t>
             </w:r>
           </w:p>
         </w:tc>
@@ -4321,7 +4441,7 @@
 </file>
 
 <file path=word/styles.xml><?xml version="1.0" encoding="utf-8"?>
-<w:styles xmlns:mc="http://schemas.openxmlformats.org/markup-compatibility/2006" xmlns:r="http://schemas.openxmlformats.org/officeDocument/2006/relationships" xmlns:w="http://schemas.openxmlformats.org/wordprocessingml/2006/main" xmlns:w14="http://schemas.microsoft.com/office/word/2010/wordml" xmlns:w15="http://schemas.microsoft.com/office/word/2012/wordml" xmlns:w16se="http://schemas.microsoft.com/office/word/2015/wordml/symex" mc:Ignorable="w14 w15 w16se">
+<w:styles xmlns:mc="http://schemas.openxmlformats.org/markup-compatibility/2006" xmlns:r="http://schemas.openxmlformats.org/officeDocument/2006/relationships" xmlns:w="http://schemas.openxmlformats.org/wordprocessingml/2006/main" xmlns:w14="http://schemas.microsoft.com/office/word/2010/wordml" xmlns:w15="http://schemas.microsoft.com/office/word/2012/wordml" xmlns:w16cid="http://schemas.microsoft.com/office/word/2016/wordml/cid" xmlns:w16se="http://schemas.microsoft.com/office/word/2015/wordml/symex" mc:Ignorable="w14 w15 w16se w16cid">
   <w:docDefaults>
     <w:rPrDefault>
       <w:rPr>
@@ -4337,7 +4457,7 @@
       </w:pPr>
     </w:pPrDefault>
   </w:docDefaults>
-  <w:latentStyles w:defLockedState="0" w:defUIPriority="99" w:defSemiHidden="0" w:defUnhideWhenUsed="0" w:defQFormat="0" w:count="371">
+  <w:latentStyles w:defLockedState="0" w:defUIPriority="99" w:defSemiHidden="0" w:defUnhideWhenUsed="0" w:defQFormat="0" w:count="375">
     <w:lsdException w:name="Normal" w:uiPriority="0" w:qFormat="1"/>
     <w:lsdException w:name="heading 1" w:uiPriority="9" w:qFormat="1"/>
     <w:lsdException w:name="heading 2" w:semiHidden="1" w:uiPriority="9" w:unhideWhenUsed="1" w:qFormat="1"/>
@@ -4443,7 +4563,6 @@
     <w:lsdException w:name="HTML Sample" w:semiHidden="1" w:unhideWhenUsed="1"/>
     <w:lsdException w:name="HTML Typewriter" w:semiHidden="1" w:unhideWhenUsed="1"/>
     <w:lsdException w:name="HTML Variable" w:semiHidden="1" w:unhideWhenUsed="1"/>
-    <w:lsdException w:name="Normal Table" w:semiHidden="1" w:unhideWhenUsed="1"/>
     <w:lsdException w:name="annotation subject" w:semiHidden="1" w:unhideWhenUsed="1"/>
     <w:lsdException w:name="No List" w:semiHidden="1" w:unhideWhenUsed="1"/>
     <w:lsdException w:name="Outline List 1" w:semiHidden="1" w:unhideWhenUsed="1"/>
@@ -4487,10 +4606,8 @@
     <w:lsdException w:name="Table Elegant" w:semiHidden="1" w:unhideWhenUsed="1"/>
     <w:lsdException w:name="Table Professional" w:semiHidden="1" w:unhideWhenUsed="1"/>
     <w:lsdException w:name="Table Subtle 1" w:semiHidden="1" w:unhideWhenUsed="1"/>
-    <w:lsdException w:name="Table Subtle 2" w:semiHidden="1" w:unhideWhenUsed="1"/>
     <w:lsdException w:name="Table Web 1" w:semiHidden="1" w:unhideWhenUsed="1"/>
     <w:lsdException w:name="Table Web 2" w:semiHidden="1" w:unhideWhenUsed="1"/>
-    <w:lsdException w:name="Table Web 3" w:semiHidden="1" w:unhideWhenUsed="1"/>
     <w:lsdException w:name="Balloon Text" w:semiHidden="1" w:unhideWhenUsed="1"/>
     <w:lsdException w:name="Table Grid" w:uiPriority="39"/>
     <w:lsdException w:name="Table Theme" w:semiHidden="1" w:unhideWhenUsed="1"/>
@@ -4709,6 +4826,10 @@
     <w:lsdException w:name="List Table 5 Dark Accent 6" w:uiPriority="50"/>
     <w:lsdException w:name="List Table 6 Colorful Accent 6" w:uiPriority="51"/>
     <w:lsdException w:name="List Table 7 Colorful Accent 6" w:uiPriority="52"/>
+    <w:lsdException w:name="Mention" w:semiHidden="1" w:unhideWhenUsed="1"/>
+    <w:lsdException w:name="Smart Hyperlink" w:semiHidden="1" w:unhideWhenUsed="1"/>
+    <w:lsdException w:name="Hashtag" w:semiHidden="1" w:unhideWhenUsed="1"/>
+    <w:lsdException w:name="Unresolved Mention" w:semiHidden="1" w:unhideWhenUsed="1"/>
   </w:latentStyles>
   <w:style w:type="paragraph" w:default="1" w:styleId="Standaard">
     <w:name w:val="Normal"/>
@@ -4871,7 +4992,7 @@
       </w:tblBorders>
     </w:tblPr>
   </w:style>
-  <w:style w:type="table" w:styleId="Tabelraster1licht">
+  <w:style w:type="table" w:styleId="Rastertabel1licht">
     <w:name w:val="Grid Table 1 Light"/>
     <w:basedOn w:val="Standaardtabel"/>
     <w:uiPriority w:val="46"/>
@@ -5403,7 +5524,7 @@
 </file>
 
 <file path=customXml/itemProps1.xml><?xml version="1.0" encoding="utf-8"?>
-<ds:datastoreItem xmlns:ds="http://schemas.openxmlformats.org/officeDocument/2006/customXml" ds:itemID="{72B3BF03-C2DD-41E9-BCF7-D345DBE0F8A0}">
+<ds:datastoreItem xmlns:ds="http://schemas.openxmlformats.org/officeDocument/2006/customXml" ds:itemID="{3E10DED8-E98D-431E-97A6-52FDCAD9B186}">
   <ds:schemaRefs>
     <ds:schemaRef ds:uri="http://schemas.openxmlformats.org/officeDocument/2006/bibliography"/>
   </ds:schemaRefs>

</xml_diff>

<commit_message>
small modifications for the completion
</commit_message>
<xml_diff>
--- a/docs/Test cases.docx
+++ b/docs/Test cases.docx
@@ -1,6 +1,6 @@
 
 <file path=word/document.xml><?xml version="1.0" encoding="utf-8"?>
-<w:document xmlns:wpc="http://schemas.microsoft.com/office/word/2010/wordprocessingCanvas" xmlns:cx="http://schemas.microsoft.com/office/drawing/2014/chartex" xmlns:cx1="http://schemas.microsoft.com/office/drawing/2015/9/8/chartex" xmlns:mc="http://schemas.openxmlformats.org/markup-compatibility/2006" xmlns:o="urn:schemas-microsoft-com:office:office" xmlns:r="http://schemas.openxmlformats.org/officeDocument/2006/relationships" xmlns:m="http://schemas.openxmlformats.org/officeDocument/2006/math" xmlns:v="urn:schemas-microsoft-com:vml" xmlns:wp14="http://schemas.microsoft.com/office/word/2010/wordprocessingDrawing" xmlns:wp="http://schemas.openxmlformats.org/drawingml/2006/wordprocessingDrawing" xmlns:w10="urn:schemas-microsoft-com:office:word" xmlns:w="http://schemas.openxmlformats.org/wordprocessingml/2006/main" xmlns:w14="http://schemas.microsoft.com/office/word/2010/wordml" xmlns:w15="http://schemas.microsoft.com/office/word/2012/wordml" xmlns:w16se="http://schemas.microsoft.com/office/word/2015/wordml/symex" xmlns:wpg="http://schemas.microsoft.com/office/word/2010/wordprocessingGroup" xmlns:wpi="http://schemas.microsoft.com/office/word/2010/wordprocessingInk" xmlns:wne="http://schemas.microsoft.com/office/word/2006/wordml" xmlns:wps="http://schemas.microsoft.com/office/word/2010/wordprocessingShape" mc:Ignorable="w14 w15 w16se wp14">
+<w:document xmlns:wpc="http://schemas.microsoft.com/office/word/2010/wordprocessingCanvas" xmlns:cx="http://schemas.microsoft.com/office/drawing/2014/chartex" xmlns:cx1="http://schemas.microsoft.com/office/drawing/2015/9/8/chartex" xmlns:cx2="http://schemas.microsoft.com/office/drawing/2015/10/21/chartex" xmlns:cx3="http://schemas.microsoft.com/office/drawing/2016/5/9/chartex" xmlns:cx4="http://schemas.microsoft.com/office/drawing/2016/5/10/chartex" xmlns:cx5="http://schemas.microsoft.com/office/drawing/2016/5/11/chartex" xmlns:cx6="http://schemas.microsoft.com/office/drawing/2016/5/12/chartex" xmlns:cx7="http://schemas.microsoft.com/office/drawing/2016/5/13/chartex" xmlns:cx8="http://schemas.microsoft.com/office/drawing/2016/5/14/chartex" xmlns:mc="http://schemas.openxmlformats.org/markup-compatibility/2006" xmlns:aink="http://schemas.microsoft.com/office/drawing/2016/ink" xmlns:am3d="http://schemas.microsoft.com/office/drawing/2017/model3d" xmlns:o="urn:schemas-microsoft-com:office:office" xmlns:r="http://schemas.openxmlformats.org/officeDocument/2006/relationships" xmlns:m="http://schemas.openxmlformats.org/officeDocument/2006/math" xmlns:v="urn:schemas-microsoft-com:vml" xmlns:wp14="http://schemas.microsoft.com/office/word/2010/wordprocessingDrawing" xmlns:wp="http://schemas.openxmlformats.org/drawingml/2006/wordprocessingDrawing" xmlns:w10="urn:schemas-microsoft-com:office:word" xmlns:w="http://schemas.openxmlformats.org/wordprocessingml/2006/main" xmlns:w14="http://schemas.microsoft.com/office/word/2010/wordml" xmlns:w15="http://schemas.microsoft.com/office/word/2012/wordml" xmlns:w16cid="http://schemas.microsoft.com/office/word/2016/wordml/cid" xmlns:w16se="http://schemas.microsoft.com/office/word/2015/wordml/symex" xmlns:wpg="http://schemas.microsoft.com/office/word/2010/wordprocessingGroup" xmlns:wpi="http://schemas.microsoft.com/office/word/2010/wordprocessingInk" xmlns:wne="http://schemas.microsoft.com/office/word/2006/wordml" xmlns:wps="http://schemas.microsoft.com/office/word/2010/wordprocessingShape" mc:Ignorable="w14 w15 w16se w16cid wp14">
   <w:body>
     <w:p>
       <w:pPr>
@@ -263,7 +263,7 @@
           <w:noProof/>
           <w:lang w:val="nl-NL"/>
         </w:rPr>
-        <w:t>7-6-2018</w:t>
+        <w:t>8-6-2018</w:t>
       </w:r>
       <w:r>
         <w:rPr>
@@ -327,6 +327,7 @@
             <w:rPr>
               <w:rFonts w:eastAsiaTheme="minorEastAsia"/>
               <w:noProof/>
+              <w:lang w:val="nl-NL" w:eastAsia="nl-NL"/>
             </w:rPr>
           </w:pPr>
           <w:r>
@@ -338,14 +339,14 @@
           <w:r>
             <w:fldChar w:fldCharType="separate"/>
           </w:r>
-          <w:hyperlink w:anchor="_Toc515997965" w:history="1">
+          <w:hyperlink w:anchor="_Toc516226672" w:history="1">
             <w:r>
               <w:rPr>
                 <w:rStyle w:val="Hyperlink"/>
                 <w:noProof/>
                 <w:lang w:val="nl-NL"/>
               </w:rPr>
-              <w:t>Test cases overzicht</w:t>
+              <w:t>Functionele requirements</w:t>
             </w:r>
             <w:r>
               <w:rPr>
@@ -366,7 +367,7 @@
                 <w:noProof/>
                 <w:webHidden/>
               </w:rPr>
-              <w:instrText xml:space="preserve"> PAGEREF _Toc515997965 \h </w:instrText>
+              <w:instrText xml:space="preserve"> PAGEREF _Toc516226672 \h </w:instrText>
             </w:r>
             <w:r>
               <w:rPr>
@@ -406,16 +407,17 @@
             <w:rPr>
               <w:rFonts w:eastAsiaTheme="minorEastAsia"/>
               <w:noProof/>
+              <w:lang w:val="nl-NL" w:eastAsia="nl-NL"/>
             </w:rPr>
           </w:pPr>
-          <w:hyperlink w:anchor="_Toc515997966" w:history="1">
+          <w:hyperlink w:anchor="_Toc516226673" w:history="1">
             <w:r>
               <w:rPr>
                 <w:rStyle w:val="Hyperlink"/>
                 <w:noProof/>
                 <w:lang w:val="nl-NL"/>
               </w:rPr>
-              <w:t>Testmatrix</w:t>
+              <w:t>Test cases overzicht</w:t>
             </w:r>
             <w:r>
               <w:rPr>
@@ -436,7 +438,7 @@
                 <w:noProof/>
                 <w:webHidden/>
               </w:rPr>
-              <w:instrText xml:space="preserve"> PAGEREF _Toc515997966 \h </w:instrText>
+              <w:instrText xml:space="preserve"> PAGEREF _Toc516226673 \h </w:instrText>
             </w:r>
             <w:r>
               <w:rPr>
@@ -456,7 +458,78 @@
                 <w:noProof/>
                 <w:webHidden/>
               </w:rPr>
-              <w:t>5</w:t>
+              <w:t>4</w:t>
+            </w:r>
+            <w:r>
+              <w:rPr>
+                <w:noProof/>
+                <w:webHidden/>
+              </w:rPr>
+              <w:fldChar w:fldCharType="end"/>
+            </w:r>
+          </w:hyperlink>
+        </w:p>
+        <w:p>
+          <w:pPr>
+            <w:pStyle w:val="Inhopg1"/>
+            <w:tabs>
+              <w:tab w:val="right" w:leader="dot" w:pos="9350"/>
+            </w:tabs>
+            <w:rPr>
+              <w:rFonts w:eastAsiaTheme="minorEastAsia"/>
+              <w:noProof/>
+              <w:lang w:val="nl-NL" w:eastAsia="nl-NL"/>
+            </w:rPr>
+          </w:pPr>
+          <w:hyperlink w:anchor="_Toc516226674" w:history="1">
+            <w:r>
+              <w:rPr>
+                <w:rStyle w:val="Hyperlink"/>
+                <w:noProof/>
+                <w:lang w:val="nl-NL"/>
+              </w:rPr>
+              <w:t>Testmatrix</w:t>
+            </w:r>
+            <w:r>
+              <w:rPr>
+                <w:noProof/>
+                <w:webHidden/>
+              </w:rPr>
+              <w:tab/>
+            </w:r>
+            <w:r>
+              <w:rPr>
+                <w:noProof/>
+                <w:webHidden/>
+              </w:rPr>
+              <w:fldChar w:fldCharType="begin"/>
+            </w:r>
+            <w:r>
+              <w:rPr>
+                <w:noProof/>
+                <w:webHidden/>
+              </w:rPr>
+              <w:instrText xml:space="preserve"> PAGEREF _Toc516226674 \h </w:instrText>
+            </w:r>
+            <w:r>
+              <w:rPr>
+                <w:noProof/>
+                <w:webHidden/>
+              </w:rPr>
+            </w:r>
+            <w:r>
+              <w:rPr>
+                <w:noProof/>
+                <w:webHidden/>
+              </w:rPr>
+              <w:fldChar w:fldCharType="separate"/>
+            </w:r>
+            <w:r>
+              <w:rPr>
+                <w:noProof/>
+                <w:webHidden/>
+              </w:rPr>
+              <w:t>6</w:t>
             </w:r>
             <w:r>
               <w:rPr>
@@ -499,7 +572,7 @@
           <w:lang w:val="nl-NL"/>
         </w:rPr>
       </w:pPr>
-      <w:bookmarkStart w:id="0" w:name="_Toc515997965"/>
+      <w:bookmarkStart w:id="0" w:name="_Toc516226672"/>
       <w:r>
         <w:rPr>
           <w:lang w:val="nl-NL"/>
@@ -507,6 +580,7 @@
         <w:lastRenderedPageBreak/>
         <w:t>Functionele requirements</w:t>
       </w:r>
+      <w:bookmarkEnd w:id="0"/>
     </w:p>
     <w:p>
       <w:pPr>
@@ -523,7 +597,7 @@
     </w:p>
     <w:tbl>
       <w:tblPr>
-        <w:tblStyle w:val="Tabelraster1licht"/>
+        <w:tblStyle w:val="Rastertabel1licht"/>
         <w:tblW w:w="10020" w:type="dxa"/>
         <w:tblLook w:val="04A0" w:firstRow="1" w:lastRow="0" w:firstColumn="1" w:lastColumn="0" w:noHBand="0" w:noVBand="1"/>
       </w:tblPr>
@@ -644,7 +718,21 @@
               <w:rPr>
                 <w:lang w:val="nl-NL"/>
               </w:rPr>
-              <w:t>Beheerder kan een API call toevoegen, om te gebruiken bij de voortbrenging van een API package</w:t>
+              <w:t xml:space="preserve">Beheerder kan een </w:t>
+            </w:r>
+            <w:proofErr w:type="gramStart"/>
+            <w:r>
+              <w:rPr>
+                <w:lang w:val="nl-NL"/>
+              </w:rPr>
+              <w:t>API call</w:t>
+            </w:r>
+            <w:proofErr w:type="gramEnd"/>
+            <w:r>
+              <w:rPr>
+                <w:lang w:val="nl-NL"/>
+              </w:rPr>
+              <w:t xml:space="preserve"> toevoegen, om te gebruiken bij de voortbrenging van een API package</w:t>
             </w:r>
             <w:r>
               <w:rPr>
@@ -713,7 +801,21 @@
               <w:rPr>
                 <w:lang w:val="nl-NL"/>
               </w:rPr>
-              <w:t>Beheerder kan een API package toevoegen om als invoer te gebruiken voor het maken van een aparte “service” pagina.</w:t>
+              <w:t xml:space="preserve">Beheerder kan een </w:t>
+            </w:r>
+            <w:proofErr w:type="gramStart"/>
+            <w:r>
+              <w:rPr>
+                <w:lang w:val="nl-NL"/>
+              </w:rPr>
+              <w:t>API package</w:t>
+            </w:r>
+            <w:proofErr w:type="gramEnd"/>
+            <w:r>
+              <w:rPr>
+                <w:lang w:val="nl-NL"/>
+              </w:rPr>
+              <w:t xml:space="preserve"> toevoegen om als invoer te gebruiken voor het maken van een aparte “service” pagina.</w:t>
             </w:r>
           </w:p>
         </w:tc>
@@ -776,7 +878,21 @@
               <w:rPr>
                 <w:lang w:val="nl-NL"/>
               </w:rPr>
-              <w:t>Beheerder kan een “service” pagina aanmaken door een gemaakte package te selecteren, en de uitvoer(blokken met contextuele tekst) te gebruiken om een pagina vorm te geven.</w:t>
+              <w:t xml:space="preserve">Beheerder kan een “service” pagina aanmaken door een gemaakte package te selecteren, en de </w:t>
+            </w:r>
+            <w:proofErr w:type="gramStart"/>
+            <w:r>
+              <w:rPr>
+                <w:lang w:val="nl-NL"/>
+              </w:rPr>
+              <w:t>uitvoer(</w:t>
+            </w:r>
+            <w:proofErr w:type="gramEnd"/>
+            <w:r>
+              <w:rPr>
+                <w:lang w:val="nl-NL"/>
+              </w:rPr>
+              <w:t>blokken met contextuele tekst) te gebruiken om een pagina vorm te geven.</w:t>
             </w:r>
           </w:p>
         </w:tc>
@@ -889,7 +1005,21 @@
               <w:rPr>
                 <w:lang w:val="nl-NL"/>
               </w:rPr>
-              <w:t>De gebruiker kan met zijn/haar FHICT gegevens inloggen tot de service. Als de gebruiker niet is ingelogd en hij/zij probeert een service te benaderen, wordt er verzocht om in te loggen.</w:t>
+              <w:t xml:space="preserve">De gebruiker kan met zijn/haar </w:t>
+            </w:r>
+            <w:proofErr w:type="gramStart"/>
+            <w:r>
+              <w:rPr>
+                <w:lang w:val="nl-NL"/>
+              </w:rPr>
+              <w:t>FHICT gegevens</w:t>
+            </w:r>
+            <w:proofErr w:type="gramEnd"/>
+            <w:r>
+              <w:rPr>
+                <w:lang w:val="nl-NL"/>
+              </w:rPr>
+              <w:t xml:space="preserve"> inloggen tot de service. Als de gebruiker niet is ingelogd en hij/zij probeert een service te benaderen, wordt er verzocht om in te loggen.</w:t>
             </w:r>
           </w:p>
         </w:tc>
@@ -1183,7 +1313,13 @@
               <w:rPr>
                 <w:lang w:val="nl-NL"/>
               </w:rPr>
-              <w:t>De gebruiker kan door op de hoofdpagina informatie opdoen omtrent de werking van het systeem.</w:t>
+              <w:t>De gebruiker kan</w:t>
+            </w:r>
+            <w:r>
+              <w:rPr>
+                <w:lang w:val="nl-NL"/>
+              </w:rPr>
+              <w:t xml:space="preserve"> op de hoofdpagina informatie opdoen omtrent de werking van het systeem.</w:t>
             </w:r>
           </w:p>
         </w:tc>
@@ -1249,7 +1385,15 @@
               <w:rPr>
                 <w:lang w:val="nl-NL"/>
               </w:rPr>
-              <w:t>De gebruiker kan een PDF downloaden met extra informatie omtrent de werking van het systeem.</w:t>
+              <w:t>De gebruiker kan een PDF downloaden met</w:t>
+            </w:r>
+            <w:bookmarkStart w:id="1" w:name="_GoBack"/>
+            <w:bookmarkEnd w:id="1"/>
+            <w:r>
+              <w:rPr>
+                <w:lang w:val="nl-NL"/>
+              </w:rPr>
+              <w:t xml:space="preserve"> extra informatie omtrent de werking van het systeem.</w:t>
             </w:r>
           </w:p>
         </w:tc>
@@ -1529,6 +1673,7 @@
           <w:lang w:val="nl-NL"/>
         </w:rPr>
       </w:pPr>
+      <w:bookmarkStart w:id="2" w:name="_Toc516226673"/>
       <w:r>
         <w:rPr>
           <w:lang w:val="nl-NL"/>
@@ -1542,7 +1687,7 @@
         </w:rPr>
         <w:t>s overzicht</w:t>
       </w:r>
-      <w:bookmarkEnd w:id="0"/>
+      <w:bookmarkEnd w:id="2"/>
     </w:p>
     <w:tbl>
       <w:tblPr>
@@ -1838,12 +1983,14 @@
                 <w:lang w:val="nl-NL"/>
               </w:rPr>
             </w:pPr>
+            <w:proofErr w:type="gramStart"/>
             <w:r>
               <w:rPr>
                 <w:lang w:val="nl-NL"/>
               </w:rPr>
               <w:t>GET call</w:t>
             </w:r>
+            <w:proofErr w:type="gramEnd"/>
             <w:r>
               <w:rPr>
                 <w:lang w:val="nl-NL"/>
@@ -1969,7 +2116,21 @@
               <w:rPr>
                 <w:lang w:val="en-GB"/>
               </w:rPr>
-              <w:t>Url = “.nlgoogle”</w:t>
+              <w:t xml:space="preserve">Url = </w:t>
+            </w:r>
+            <w:proofErr w:type="gramStart"/>
+            <w:r>
+              <w:rPr>
+                <w:lang w:val="en-GB"/>
+              </w:rPr>
+              <w:t>“.nlgoogle</w:t>
+            </w:r>
+            <w:proofErr w:type="gramEnd"/>
+            <w:r>
+              <w:rPr>
+                <w:lang w:val="en-GB"/>
+              </w:rPr>
+              <w:t>”</w:t>
             </w:r>
           </w:p>
           <w:p>
@@ -2023,11 +2184,19 @@
                 <w:lang w:val="nl-NL"/>
               </w:rPr>
             </w:pPr>
-            <w:r>
-              <w:rPr>
-                <w:lang w:val="nl-NL"/>
-              </w:rPr>
-              <w:t>GET call wordt niet toegevoegd</w:t>
+            <w:proofErr w:type="gramStart"/>
+            <w:r>
+              <w:rPr>
+                <w:lang w:val="nl-NL"/>
+              </w:rPr>
+              <w:t>GET call</w:t>
+            </w:r>
+            <w:proofErr w:type="gramEnd"/>
+            <w:r>
+              <w:rPr>
+                <w:lang w:val="nl-NL"/>
+              </w:rPr>
+              <w:t xml:space="preserve"> wordt niet toegevoegd</w:t>
             </w:r>
             <w:r>
               <w:rPr>
@@ -2113,8 +2282,13 @@
               <w:cnfStyle w:val="000000100000" w:firstRow="0" w:lastRow="0" w:firstColumn="0" w:lastColumn="0" w:oddVBand="0" w:evenVBand="0" w:oddHBand="1" w:evenHBand="0" w:firstRowFirstColumn="0" w:firstRowLastColumn="0" w:lastRowFirstColumn="0" w:lastRowLastColumn="0"/>
             </w:pPr>
             <w:r>
-              <w:t>Package Name =“</w:t>
-            </w:r>
+              <w:t xml:space="preserve">Package Name </w:t>
+            </w:r>
+            <w:proofErr w:type="gramStart"/>
+            <w:r>
+              <w:t>=“</w:t>
+            </w:r>
+            <w:proofErr w:type="gramEnd"/>
             <w:r>
               <w:t>Google Calls</w:t>
             </w:r>
@@ -3139,7 +3313,15 @@
               <w:cnfStyle w:val="000000000000" w:firstRow="0" w:lastRow="0" w:firstColumn="0" w:lastColumn="0" w:oddVBand="0" w:evenVBand="0" w:oddHBand="0" w:evenHBand="0" w:firstRowFirstColumn="0" w:firstRowLastColumn="0" w:lastRowFirstColumn="0" w:lastRowLastColumn="0"/>
             </w:pPr>
             <w:r>
-              <w:t>Params = “?days=7&amp;startLastMonday=true”</w:t>
+              <w:t xml:space="preserve">Params = </w:t>
+            </w:r>
+            <w:proofErr w:type="gramStart"/>
+            <w:r>
+              <w:t>“?days</w:t>
+            </w:r>
+            <w:proofErr w:type="gramEnd"/>
+            <w:r>
+              <w:t>=7&amp;startLastMonday=true”</w:t>
             </w:r>
           </w:p>
         </w:tc>
@@ -3269,7 +3451,15 @@
               </w:rPr>
             </w:pPr>
             <w:r>
-              <w:t>Params = “?days=7&amp;startLastMonday=false”</w:t>
+              <w:t xml:space="preserve">Params = </w:t>
+            </w:r>
+            <w:proofErr w:type="gramStart"/>
+            <w:r>
+              <w:t>“?days</w:t>
+            </w:r>
+            <w:proofErr w:type="gramEnd"/>
+            <w:r>
+              <w:t>=7&amp;startLastMonday=false”</w:t>
             </w:r>
           </w:p>
         </w:tc>
@@ -3748,15 +3938,7 @@
               <w:rPr>
                 <w:lang w:val="nl-NL"/>
               </w:rPr>
-              <w:t>wordt niet verzonden; Het opgegeven email adres is niet correc</w:t>
-            </w:r>
-            <w:bookmarkStart w:id="1" w:name="_GoBack"/>
-            <w:bookmarkEnd w:id="1"/>
-            <w:r>
-              <w:rPr>
-                <w:lang w:val="nl-NL"/>
-              </w:rPr>
-              <w:t>t.</w:t>
+              <w:t>wordt niet verzonden; Het opgegeven email adres is niet correct.</w:t>
             </w:r>
           </w:p>
         </w:tc>
@@ -3842,7 +4024,15 @@
               <w:cnfStyle w:val="000000000000" w:firstRow="0" w:lastRow="0" w:firstColumn="0" w:lastColumn="0" w:oddVBand="0" w:evenVBand="0" w:oddHBand="0" w:evenHBand="0" w:firstRowFirstColumn="0" w:firstRowLastColumn="0" w:lastRowFirstColumn="0" w:lastRowLastColumn="0"/>
             </w:pPr>
             <w:r>
-              <w:t>Feature info Url = ”http://www.google.nl”</w:t>
+              <w:t xml:space="preserve">Feature info Url </w:t>
+            </w:r>
+            <w:proofErr w:type="gramStart"/>
+            <w:r>
+              <w:t>= ”</w:t>
+            </w:r>
+            <w:proofErr w:type="gramEnd"/>
+            <w:r>
+              <w:t>http://www.google.nl”</w:t>
             </w:r>
           </w:p>
         </w:tc>
@@ -3961,7 +4151,15 @@
               <w:cnfStyle w:val="000000100000" w:firstRow="0" w:lastRow="0" w:firstColumn="0" w:lastColumn="0" w:oddVBand="0" w:evenVBand="0" w:oddHBand="1" w:evenHBand="0" w:firstRowFirstColumn="0" w:firstRowLastColumn="0" w:lastRowFirstColumn="0" w:lastRowLastColumn="0"/>
             </w:pPr>
             <w:r>
-              <w:t>Feature info Url = “.nlgoogle!”</w:t>
+              <w:t xml:space="preserve">Feature info Url = </w:t>
+            </w:r>
+            <w:proofErr w:type="gramStart"/>
+            <w:r>
+              <w:t>“.nlgoogle</w:t>
+            </w:r>
+            <w:proofErr w:type="gramEnd"/>
+            <w:r>
+              <w:t>!”</w:t>
             </w:r>
           </w:p>
         </w:tc>
@@ -4086,7 +4284,7 @@
         <w:br w:type="page"/>
       </w:r>
     </w:p>
-    <w:bookmarkStart w:id="2" w:name="_Toc515997966"/>
+    <w:bookmarkStart w:id="3" w:name="_Toc516226674"/>
     <w:p>
       <w:pPr>
         <w:pStyle w:val="Kop1"/>
@@ -4175,7 +4373,7 @@
         </w:rPr>
         <w:t>Testmatrix</w:t>
       </w:r>
-      <w:bookmarkEnd w:id="2"/>
+      <w:bookmarkEnd w:id="3"/>
     </w:p>
     <w:tbl>
       <w:tblPr>
@@ -6789,7 +6987,7 @@
 </file>
 
 <file path=word/styles.xml><?xml version="1.0" encoding="utf-8"?>
-<w:styles xmlns:mc="http://schemas.openxmlformats.org/markup-compatibility/2006" xmlns:r="http://schemas.openxmlformats.org/officeDocument/2006/relationships" xmlns:w="http://schemas.openxmlformats.org/wordprocessingml/2006/main" xmlns:w14="http://schemas.microsoft.com/office/word/2010/wordml" xmlns:w15="http://schemas.microsoft.com/office/word/2012/wordml" xmlns:w16se="http://schemas.microsoft.com/office/word/2015/wordml/symex" mc:Ignorable="w14 w15 w16se">
+<w:styles xmlns:mc="http://schemas.openxmlformats.org/markup-compatibility/2006" xmlns:r="http://schemas.openxmlformats.org/officeDocument/2006/relationships" xmlns:w="http://schemas.openxmlformats.org/wordprocessingml/2006/main" xmlns:w14="http://schemas.microsoft.com/office/word/2010/wordml" xmlns:w15="http://schemas.microsoft.com/office/word/2012/wordml" xmlns:w16cid="http://schemas.microsoft.com/office/word/2016/wordml/cid" xmlns:w16se="http://schemas.microsoft.com/office/word/2015/wordml/symex" mc:Ignorable="w14 w15 w16se w16cid">
   <w:docDefaults>
     <w:rPrDefault>
       <w:rPr>
@@ -6805,7 +7003,7 @@
       </w:pPr>
     </w:pPrDefault>
   </w:docDefaults>
-  <w:latentStyles w:defLockedState="0" w:defUIPriority="99" w:defSemiHidden="0" w:defUnhideWhenUsed="0" w:defQFormat="0" w:count="371">
+  <w:latentStyles w:defLockedState="0" w:defUIPriority="99" w:defSemiHidden="0" w:defUnhideWhenUsed="0" w:defQFormat="0" w:count="375">
     <w:lsdException w:name="Normal" w:uiPriority="0" w:qFormat="1"/>
     <w:lsdException w:name="heading 1" w:uiPriority="9" w:qFormat="1"/>
     <w:lsdException w:name="heading 2" w:semiHidden="1" w:uiPriority="9" w:unhideWhenUsed="1" w:qFormat="1"/>
@@ -6911,7 +7109,6 @@
     <w:lsdException w:name="HTML Sample" w:semiHidden="1" w:unhideWhenUsed="1"/>
     <w:lsdException w:name="HTML Typewriter" w:semiHidden="1" w:unhideWhenUsed="1"/>
     <w:lsdException w:name="HTML Variable" w:semiHidden="1" w:unhideWhenUsed="1"/>
-    <w:lsdException w:name="Normal Table" w:semiHidden="1" w:unhideWhenUsed="1"/>
     <w:lsdException w:name="annotation subject" w:semiHidden="1" w:unhideWhenUsed="1"/>
     <w:lsdException w:name="No List" w:semiHidden="1" w:unhideWhenUsed="1"/>
     <w:lsdException w:name="Outline List 1" w:semiHidden="1" w:unhideWhenUsed="1"/>
@@ -6955,10 +7152,8 @@
     <w:lsdException w:name="Table Elegant" w:semiHidden="1" w:unhideWhenUsed="1"/>
     <w:lsdException w:name="Table Professional" w:semiHidden="1" w:unhideWhenUsed="1"/>
     <w:lsdException w:name="Table Subtle 1" w:semiHidden="1" w:unhideWhenUsed="1"/>
-    <w:lsdException w:name="Table Subtle 2" w:semiHidden="1" w:unhideWhenUsed="1"/>
     <w:lsdException w:name="Table Web 1" w:semiHidden="1" w:unhideWhenUsed="1"/>
     <w:lsdException w:name="Table Web 2" w:semiHidden="1" w:unhideWhenUsed="1"/>
-    <w:lsdException w:name="Table Web 3" w:semiHidden="1" w:unhideWhenUsed="1"/>
     <w:lsdException w:name="Balloon Text" w:semiHidden="1" w:unhideWhenUsed="1"/>
     <w:lsdException w:name="Table Grid" w:uiPriority="39"/>
     <w:lsdException w:name="Table Theme" w:semiHidden="1" w:unhideWhenUsed="1"/>
@@ -7177,6 +7372,10 @@
     <w:lsdException w:name="List Table 5 Dark Accent 6" w:uiPriority="50"/>
     <w:lsdException w:name="List Table 6 Colorful Accent 6" w:uiPriority="51"/>
     <w:lsdException w:name="List Table 7 Colorful Accent 6" w:uiPriority="52"/>
+    <w:lsdException w:name="Mention" w:semiHidden="1" w:unhideWhenUsed="1"/>
+    <w:lsdException w:name="Smart Hyperlink" w:semiHidden="1" w:unhideWhenUsed="1"/>
+    <w:lsdException w:name="Hashtag" w:semiHidden="1" w:unhideWhenUsed="1"/>
+    <w:lsdException w:name="Unresolved Mention" w:semiHidden="1" w:unhideWhenUsed="1"/>
   </w:latentStyles>
   <w:style w:type="paragraph" w:default="1" w:styleId="Standaard">
     <w:name w:val="Normal"/>
@@ -7339,7 +7538,7 @@
       </w:tblBorders>
     </w:tblPr>
   </w:style>
-  <w:style w:type="table" w:styleId="Tabelraster1licht">
+  <w:style w:type="table" w:styleId="Rastertabel1licht">
     <w:name w:val="Grid Table 1 Light"/>
     <w:basedOn w:val="Standaardtabel"/>
     <w:uiPriority w:val="46"/>
@@ -7871,7 +8070,7 @@
 </file>
 
 <file path=customXml/itemProps1.xml><?xml version="1.0" encoding="utf-8"?>
-<ds:datastoreItem xmlns:ds="http://schemas.openxmlformats.org/officeDocument/2006/customXml" ds:itemID="{A1C6C2A5-D403-47DA-9A65-42F05512C77D}">
+<ds:datastoreItem xmlns:ds="http://schemas.openxmlformats.org/officeDocument/2006/customXml" ds:itemID="{759DAE3B-5510-47C4-A6CB-CEC351A59BAB}">
   <ds:schemaRefs>
     <ds:schemaRef ds:uri="http://schemas.openxmlformats.org/officeDocument/2006/bibliography"/>
   </ds:schemaRefs>

</xml_diff>